<commit_message>
Upload initial data processing script ("Transfer and consolidate NEDS data.R") as well as some NEDS documentation
</commit_message>
<xml_diff>
--- a/Elders Playing Like Children IRB App.docx
+++ b/Elders Playing Like Children IRB App.docx
@@ -551,7 +551,24 @@
         <w:rPr>
           <w:highlight w:val="yellow"/>
         </w:rPr>
-        <w:t>treatment of injuries will be candidates for inclusion. Patients will be excluded if their injuries include burns, bites/stings, overexertion, poisoning, or misadventures of medical/surgical care.</w:t>
+        <w:t xml:space="preserve">treatment of injuries will be candidates for inclusion. Patients will be excluded if their injuries </w:t>
+      </w:r>
+      <w:r>
+        <w:rPr>
+          <w:b/>
+          <w:bCs/>
+          <w:i/>
+          <w:iCs/>
+          <w:highlight w:val="yellow"/>
+          <w:u w:val="single"/>
+        </w:rPr>
+        <w:t>include</w:t>
+      </w:r>
+      <w:r>
+        <w:rPr>
+          <w:highlight w:val="yellow"/>
+        </w:rPr>
+        <w:t xml:space="preserve"> burns, bites/stings, overexertion, poisoning, or misadventures of medical/surgical care.</w:t>
       </w:r>
     </w:p>
     <w:p>
@@ -1257,6 +1274,9 @@
         <w:ind w:left="360" w:hanging="360"/>
       </w:pPr>
       <w:r>
+        <w:rPr>
+          <w:highlight w:val="red"/>
+        </w:rPr>
         <w:t>Female Sex</w:t>
       </w:r>
       <w:r>
@@ -1303,11 +1323,20 @@
         </w:tabs>
         <w:spacing w:line="240" w:lineRule="auto"/>
         <w:ind w:left="360" w:hanging="360"/>
-      </w:pPr>
-      <w:r>
+        <w:rPr>
+          <w:highlight w:val="red"/>
+        </w:rPr>
+      </w:pPr>
+      <w:r>
+        <w:rPr>
+          <w:highlight w:val="red"/>
+        </w:rPr>
         <w:t>Primary Payer</w:t>
       </w:r>
       <w:r>
+        <w:rPr>
+          <w:highlight w:val="red"/>
+        </w:rPr>
         <w:t xml:space="preserve"> </w:t>
       </w:r>
     </w:p>
@@ -1321,6 +1350,9 @@
         <w:ind w:left="360" w:hanging="360"/>
       </w:pPr>
       <w:r>
+        <w:rPr>
+          <w:highlight w:val="red"/>
+        </w:rPr>
         <w:t>Secondary Payer</w:t>
       </w:r>
     </w:p>
@@ -1332,14 +1364,26 @@
         </w:tabs>
         <w:spacing w:line="240" w:lineRule="auto"/>
         <w:ind w:left="360" w:hanging="360"/>
-      </w:pPr>
-      <w:r>
+        <w:rPr>
+          <w:highlight w:val="red"/>
+        </w:rPr>
+      </w:pPr>
+      <w:r>
+        <w:rPr>
+          <w:highlight w:val="red"/>
+        </w:rPr>
         <w:t>Total Charge</w:t>
       </w:r>
       <w:r>
+        <w:rPr>
+          <w:highlight w:val="red"/>
+        </w:rPr>
         <w:t xml:space="preserve"> </w:t>
       </w:r>
       <w:r>
+        <w:rPr>
+          <w:highlight w:val="red"/>
+        </w:rPr>
         <w:t>ED</w:t>
       </w:r>
     </w:p>
@@ -1353,6 +1397,9 @@
         <w:ind w:left="360" w:hanging="360"/>
       </w:pPr>
       <w:r>
+        <w:rPr>
+          <w:highlight w:val="red"/>
+        </w:rPr>
         <w:t>Total Charge Inpatient</w:t>
       </w:r>
     </w:p>
@@ -1382,6 +1429,9 @@
         <w:ind w:left="360" w:hanging="360"/>
       </w:pPr>
       <w:r>
+        <w:rPr>
+          <w:highlight w:val="red"/>
+        </w:rPr>
         <w:t>Income quartile of residence zip code</w:t>
       </w:r>
     </w:p>
@@ -1393,8 +1443,14 @@
         </w:tabs>
         <w:spacing w:line="240" w:lineRule="auto"/>
         <w:ind w:left="360" w:hanging="360"/>
-      </w:pPr>
-      <w:r>
+        <w:rPr>
+          <w:highlight w:val="red"/>
+        </w:rPr>
+      </w:pPr>
+      <w:r>
+        <w:rPr>
+          <w:highlight w:val="red"/>
+        </w:rPr>
         <w:t>Chronic conditions</w:t>
       </w:r>
     </w:p>
@@ -1408,6 +1464,9 @@
         <w:ind w:left="360" w:hanging="360"/>
       </w:pPr>
       <w:r>
+        <w:rPr>
+          <w:highlight w:val="red"/>
+        </w:rPr>
         <w:t>Procedures</w:t>
       </w:r>
     </w:p>
@@ -1456,8 +1515,6 @@
         <w:spacing w:line="240" w:lineRule="auto"/>
         <w:ind w:left="360" w:hanging="360"/>
       </w:pPr>
-      <w:bookmarkStart w:id="2" w:name="_GoBack"/>
-      <w:bookmarkEnd w:id="2"/>
     </w:p>
     <w:p>
       <w:pPr>

</xml_diff>